<commit_message>
chore: sync latest UI/evidence updates and docs
</commit_message>
<xml_diff>
--- a/docs/payment/payment-onboarding-handoff.docx
+++ b/docs/payment/payment-onboarding-handoff.docx
@@ -2,7 +2,7 @@
 <file path=word/document.xml><?xml version="1.0" encoding="utf-8"?>
 <w:document xmlns:w="http://schemas.openxmlformats.org/wordprocessingml/2006/main" xmlns:m="http://schemas.openxmlformats.org/officeDocument/2006/math" xmlns:r="http://schemas.openxmlformats.org/officeDocument/2006/relationships" xmlns:o="urn:schemas-microsoft-com:office:office" xmlns:v="urn:schemas-microsoft-com:vml" xmlns:w10="urn:schemas-microsoft-com:office:word" xmlns:a="http://schemas.openxmlformats.org/drawingml/2006/main" xmlns:pic="http://schemas.openxmlformats.org/drawingml/2006/picture" xmlns:wp="http://schemas.openxmlformats.org/drawingml/2006/wordprocessingDrawing">
   <w:body>
-    <w:bookmarkStart w:id="21" w:name="支付申请与技术交接清单支付宝-微信"/>
+    <w:bookmarkStart w:id="22" w:name="支付申请与技术交接清单支付宝-微信"/>
     <w:p>
       <w:pPr>
         <w:pStyle w:val="Heading1"/>
@@ -43,22 +43,179 @@
         <w:t xml:space="preserve">适用范围：个人主体先接入，后续可平滑升级到个体工商户/企业主体</w:t>
       </w:r>
     </w:p>
-    <w:bookmarkStart w:id="11" w:name="你让业务同学去做什么"/>
+    <w:bookmarkStart w:id="9" w:name="是否必须先上线后申请"/>
     <w:p>
       <w:pPr>
         <w:pStyle w:val="Heading2"/>
       </w:pPr>
       <w:r>
+        <w:t xml:space="preserve">0. </w:t>
+      </w:r>
+      <w:r>
+        <w:rPr>
+          <w:rFonts w:hint="eastAsia"/>
+        </w:rPr>
+        <w:t xml:space="preserve">是否必须先上线后申请</w:t>
+      </w:r>
+    </w:p>
+    <w:p>
+      <w:pPr>
+        <w:pStyle w:val="FirstParagraph"/>
+      </w:pPr>
+      <w:r>
+        <w:rPr>
+          <w:rFonts w:hint="eastAsia"/>
+        </w:rPr>
+        <w:t xml:space="preserve">不是。可以先申请，再联调上线。</w:t>
+      </w:r>
+    </w:p>
+    <w:p>
+      <w:pPr>
+        <w:pStyle w:val="BodyText"/>
+      </w:pPr>
+      <w:r>
+        <w:rPr>
+          <w:rFonts w:hint="eastAsia"/>
+        </w:rPr>
+        <w:t xml:space="preserve">推荐顺序：</w:t>
+      </w:r>
+      <w:r>
+        <w:t xml:space="preserve"> </w:t>
+      </w:r>
+      <w:r>
         <w:t xml:space="preserve">1. </w:t>
       </w:r>
       <w:r>
         <w:rPr>
           <w:rFonts w:hint="eastAsia"/>
         </w:rPr>
+        <w:t xml:space="preserve">先申请商户/应用（业务发起）。</w:t>
+      </w:r>
+      <w:r>
+        <w:t xml:space="preserve"> </w:t>
+      </w:r>
+      <w:r>
+        <w:t xml:space="preserve">2. </w:t>
+      </w:r>
+      <w:r>
+        <w:rPr>
+          <w:rFonts w:hint="eastAsia"/>
+        </w:rPr>
+        <w:t xml:space="preserve">并行准备域名、HTTPS、回调地址（技术准备）。</w:t>
+      </w:r>
+      <w:r>
+        <w:t xml:space="preserve"> </w:t>
+      </w:r>
+      <w:r>
+        <w:t xml:space="preserve">3. </w:t>
+      </w:r>
+      <w:r>
+        <w:rPr>
+          <w:rFonts w:hint="eastAsia"/>
+        </w:rPr>
+        <w:t xml:space="preserve">拿到支付参数后联调。</w:t>
+      </w:r>
+      <w:r>
+        <w:t xml:space="preserve"> </w:t>
+      </w:r>
+      <w:r>
+        <w:t xml:space="preserve">4. </w:t>
+      </w:r>
+      <w:r>
+        <w:rPr>
+          <w:rFonts w:hint="eastAsia"/>
+        </w:rPr>
+        <w:t xml:space="preserve">回调与幂等验证通过后再开生产。</w:t>
+      </w:r>
+    </w:p>
+    <w:p>
+      <w:pPr>
+        <w:pStyle w:val="BodyText"/>
+      </w:pPr>
+      <w:r>
+        <w:rPr>
+          <w:rFonts w:hint="eastAsia"/>
+        </w:rPr>
+        <w:t xml:space="preserve">补充说明：</w:t>
+      </w:r>
+      <w:r>
+        <w:t xml:space="preserve"> </w:t>
+      </w:r>
+      <w:r>
+        <w:t xml:space="preserve">- </w:t>
+      </w:r>
+      <w:r>
+        <w:rPr>
+          <w:rFonts w:hint="eastAsia"/>
+        </w:rPr>
+        <w:t xml:space="preserve">如果已有可用备案域名，通常可以走</w:t>
+      </w:r>
+      <w:r>
+        <w:t xml:space="preserve"> 7 </w:t>
+      </w:r>
+      <w:r>
+        <w:rPr>
+          <w:rFonts w:hint="eastAsia"/>
+        </w:rPr>
+        <w:t xml:space="preserve">天快跑。</w:t>
+      </w:r>
+      <w:r>
+        <w:t xml:space="preserve"> </w:t>
+      </w:r>
+      <w:r>
+        <w:t xml:space="preserve">- </w:t>
+      </w:r>
+      <w:r>
+        <w:rPr>
+          <w:rFonts w:hint="eastAsia"/>
+        </w:rPr>
+        <w:t xml:space="preserve">如果没有备案域名，备案周期常是关键阻塞项（常见</w:t>
+      </w:r>
+      <w:r>
+        <w:t xml:space="preserve"> 1-4 </w:t>
+      </w:r>
+      <w:r>
+        <w:rPr>
+          <w:rFonts w:hint="eastAsia"/>
+        </w:rPr>
+        <w:t xml:space="preserve">周）。</w:t>
+      </w:r>
+      <w:r>
+        <w:t xml:space="preserve"> </w:t>
+      </w:r>
+      <w:r>
+        <w:t xml:space="preserve">- </w:t>
+      </w:r>
+      <w:r>
+        <w:rPr>
+          <w:rFonts w:hint="eastAsia"/>
+        </w:rPr>
+        <w:t xml:space="preserve">详细节奏见：</w:t>
+      </w:r>
+      <w:r>
+        <w:rPr>
+          <w:rStyle w:val="VerbatimChar"/>
+        </w:rPr>
+        <w:t xml:space="preserve">docs/payment/payment-go-live-quickstart.md</w:t>
+      </w:r>
+    </w:p>
+    <w:bookmarkEnd w:id="9"/>
+    <w:bookmarkStart w:id="12" w:name="你让业务同学去做什么"/>
+    <w:p>
+      <w:pPr>
+        <w:pStyle w:val="Heading2"/>
+      </w:pPr>
+      <w:r>
+        <w:t xml:space="preserve">1. </w:t>
+      </w:r>
+      <w:r>
+        <w:rPr>
+          <w:rFonts w:hint="eastAsia"/>
+        </w:rPr>
         <w:t xml:space="preserve">你让业务同学去做什么</w:t>
       </w:r>
     </w:p>
-    <w:bookmarkStart w:id="9" w:name="支付宝个人可走"/>
+    <w:bookmarkStart w:id="10" w:name="支付宝个人可走"/>
     <w:p>
       <w:pPr>
         <w:pStyle w:val="Heading3"/>
@@ -133,8 +290,8 @@
         <w:t xml:space="preserve">完成平台要求的签约/审核。</w:t>
       </w:r>
     </w:p>
-    <w:bookmarkEnd w:id="9"/>
-    <w:bookmarkStart w:id="10" w:name="微信支付个人走小微商户"/>
+    <w:bookmarkEnd w:id="10"/>
+    <w:bookmarkStart w:id="11" w:name="微信支付个人走小微商户"/>
     <w:p>
       <w:pPr>
         <w:pStyle w:val="Heading3"/>
@@ -260,9 +417,9 @@
         <w:t xml:space="preserve">能力（含证书/密钥相关配置）。</w:t>
       </w:r>
     </w:p>
-    <w:bookmarkEnd w:id="10"/>
     <w:bookmarkEnd w:id="11"/>
-    <w:bookmarkStart w:id="16" w:name="业务同学最终必须交付给技术的材料"/>
+    <w:bookmarkEnd w:id="12"/>
+    <w:bookmarkStart w:id="17" w:name="业务同学最终必须交付给技术的材料"/>
     <w:p>
       <w:pPr>
         <w:pStyle w:val="Heading2"/>
@@ -277,7 +434,7 @@
         <w:t xml:space="preserve">业务同学最终必须交付给技术的材料</w:t>
       </w:r>
     </w:p>
-    <w:bookmarkStart w:id="12" w:name="通用材料两家都要"/>
+    <w:bookmarkStart w:id="13" w:name="通用材料两家都要"/>
     <w:p>
       <w:pPr>
         <w:pStyle w:val="Heading3"/>
@@ -388,8 +545,8 @@
         <w:t xml:space="preserve">文档截图：平台后台“已开通能力”页截图</w:t>
       </w:r>
     </w:p>
-    <w:bookmarkEnd w:id="12"/>
-    <w:bookmarkStart w:id="13" w:name="支付宝交付清单必需"/>
+    <w:bookmarkEnd w:id="13"/>
+    <w:bookmarkStart w:id="14" w:name="支付宝交付清单必需"/>
     <w:p>
       <w:pPr>
         <w:pStyle w:val="Heading3"/>
@@ -494,8 +651,8 @@
         <w:t xml:space="preserve">沙箱/正式环境标识（当前用哪个）</w:t>
       </w:r>
     </w:p>
-    <w:bookmarkEnd w:id="13"/>
-    <w:bookmarkStart w:id="14" w:name="微信支付交付清单必需"/>
+    <w:bookmarkEnd w:id="14"/>
+    <w:bookmarkStart w:id="15" w:name="微信支付交付清单必需"/>
     <w:p>
       <w:pPr>
         <w:pStyle w:val="Heading3"/>
@@ -687,8 +844,8 @@
         <w:t xml:space="preserve">配置截图</w:t>
       </w:r>
     </w:p>
-    <w:bookmarkEnd w:id="14"/>
-    <w:bookmarkStart w:id="15" w:name="强制约束避免后面返工"/>
+    <w:bookmarkEnd w:id="15"/>
+    <w:bookmarkStart w:id="16" w:name="强制约束避免后面返工"/>
     <w:p>
       <w:pPr>
         <w:pStyle w:val="Heading3"/>
@@ -775,9 +932,9 @@
         <w:t xml:space="preserve">且外网可访问。</w:t>
       </w:r>
     </w:p>
-    <w:bookmarkEnd w:id="15"/>
     <w:bookmarkEnd w:id="16"/>
-    <w:bookmarkStart w:id="17" w:name="技术接入步骤拿到材料后"/>
+    <w:bookmarkEnd w:id="17"/>
+    <w:bookmarkStart w:id="18" w:name="技术接入步骤拿到材料后"/>
     <w:p>
       <w:pPr>
         <w:pStyle w:val="Heading2"/>
@@ -936,8 +1093,8 @@
         <w:t xml:space="preserve">做幂等：按平台事件号去重，防止重复发货/重复开通权益。</w:t>
       </w:r>
     </w:p>
-    <w:bookmarkEnd w:id="17"/>
-    <w:bookmarkStart w:id="18" w:name="本项目当前约定已落地"/>
+    <w:bookmarkEnd w:id="18"/>
+    <w:bookmarkStart w:id="19" w:name="本项目当前约定已落地"/>
     <w:p>
       <w:pPr>
         <w:pStyle w:val="Heading2"/>
@@ -1072,8 +1229,8 @@
         <w:t xml:space="preserve">GET /payments/readiness</w:t>
       </w:r>
     </w:p>
-    <w:bookmarkEnd w:id="18"/>
-    <w:bookmarkStart w:id="19" w:name="给业务同学的一句话模板"/>
+    <w:bookmarkEnd w:id="19"/>
+    <w:bookmarkStart w:id="20" w:name="给业务同学的一句话模板"/>
     <w:p>
       <w:pPr>
         <w:pStyle w:val="Heading2"/>
@@ -1201,8 +1358,8 @@
         <w:t xml:space="preserve">未齐全前，技术不会开启支付功能。</w:t>
       </w:r>
     </w:p>
-    <w:bookmarkEnd w:id="19"/>
-    <w:bookmarkStart w:id="20" w:name="官方参考2026-02-28-核对"/>
+    <w:bookmarkEnd w:id="20"/>
+    <w:bookmarkStart w:id="21" w:name="官方参考2026-02-28-核对"/>
     <w:p>
       <w:pPr>
         <w:pStyle w:val="Heading2"/>
@@ -1319,8 +1476,8 @@
         <w:t xml:space="preserve">关系：https://pay.wechatpay.cn/doc/v3/merchant/4012071573</w:t>
       </w:r>
     </w:p>
-    <w:bookmarkEnd w:id="20"/>
     <w:bookmarkEnd w:id="21"/>
+    <w:bookmarkEnd w:id="22"/>
     <w:sectPr>
       <w:footnotePr>
         <w:numRestart w:val="eachSect"/>

</xml_diff>